<commit_message>
Add the LAB1 files
</commit_message>
<xml_diff>
--- a/Lab 1/Lab 1.docx
+++ b/Lab 1/Lab 1.docx
@@ -88,10 +88,7 @@
         </w:numPr>
       </w:pPr>
       <w:r>
-        <w:t xml:space="preserve">Be familiar </w:t>
-      </w:r>
-      <w:r>
-        <w:t>development environment.</w:t>
+        <w:t>Study Basic peripherals and modules of microcontroller.</w:t>
       </w:r>
     </w:p>
     <w:p>
@@ -103,7 +100,13 @@
         </w:numPr>
       </w:pPr>
       <w:r>
-        <w:t>Ensure that your compilation and execution is working</w:t>
+        <w:t xml:space="preserve">Be familiar </w:t>
+      </w:r>
+      <w:r>
+        <w:t xml:space="preserve">with the </w:t>
+      </w:r>
+      <w:r>
+        <w:t>development environment.</w:t>
       </w:r>
     </w:p>
     <w:p>
@@ -115,7 +118,13 @@
         </w:numPr>
       </w:pPr>
       <w:r>
-        <w:t>Study Basic peripherals and modules of microcontroller.</w:t>
+        <w:t xml:space="preserve">Put hand on </w:t>
+      </w:r>
+      <w:r>
+        <w:t xml:space="preserve">the </w:t>
+      </w:r>
+      <w:r>
+        <w:t>basics of compilation, linking and loading(flashing).</w:t>
       </w:r>
     </w:p>
     <w:p>
@@ -178,16 +187,148 @@
       </w:r>
     </w:p>
     <w:p>
+      <w:r>
+        <w:t xml:space="preserve">Note: all material and sources of this course will be available on: </w:t>
+      </w:r>
+    </w:p>
+    <w:p>
+      <w:hyperlink r:id="rId5" w:history="1">
+        <w:r>
+          <w:rPr>
+            <w:rStyle w:val="Hyperlink"/>
+          </w:rPr>
+          <w:t>https://github.com/ashrafmalraheem/Mircoprocessor_Course</w:t>
+        </w:r>
+      </w:hyperlink>
+      <w:r>
+        <w:t xml:space="preserve"> </w:t>
+      </w:r>
+    </w:p>
+    <w:p>
+      <w:r>
+        <w:t>Feel free to download, study and modify for you</w:t>
+      </w:r>
+      <w:r>
+        <w:t>r</w:t>
+      </w:r>
+      <w:r>
+        <w:t xml:space="preserve"> </w:t>
+      </w:r>
+      <w:r>
+        <w:t xml:space="preserve">own </w:t>
+      </w:r>
+      <w:r>
+        <w:t>projects</w:t>
+      </w:r>
+      <w:r>
+        <w:t>.</w:t>
+      </w:r>
+    </w:p>
+    <w:p>
       <w:pPr>
         <w:pStyle w:val="Heading1"/>
       </w:pPr>
       <w:r>
         <w:t>Part 1:</w:t>
       </w:r>
+      <w:r>
+        <w:t xml:space="preserve"> Compilation</w:t>
+      </w:r>
+    </w:p>
+    <w:p/>
+    <w:p>
+      <w:r>
+        <w:t xml:space="preserve">Create or open the template </w:t>
+      </w:r>
+      <w:r>
+        <w:rPr>
+          <w:b/>
+          <w:bCs/>
+        </w:rPr>
+        <w:t>main.c</w:t>
+      </w:r>
+      <w:r>
+        <w:t xml:space="preserve"> files. Study its content. Ensure that it will compile successfully. </w:t>
+      </w:r>
+    </w:p>
+    <w:p>
+      <w:r>
+        <w:t>You can add any code make some random arithmetic operations.</w:t>
+      </w:r>
+    </w:p>
+    <w:p>
+      <w:pPr>
+        <w:rPr>
+          <w:b/>
+          <w:bCs/>
+        </w:rPr>
+      </w:pPr>
+      <w:r>
+        <w:t xml:space="preserve">You can check the output files that you get: </w:t>
+      </w:r>
+      <w:r>
+        <w:rPr>
+          <w:b/>
+          <w:bCs/>
+        </w:rPr>
+        <w:t xml:space="preserve">main.asm, </w:t>
+      </w:r>
+      <w:proofErr w:type="spellStart"/>
+      <w:proofErr w:type="gramStart"/>
+      <w:r>
+        <w:rPr>
+          <w:b/>
+          <w:bCs/>
+        </w:rPr>
+        <w:t>mian.o</w:t>
+      </w:r>
+      <w:proofErr w:type="spellEnd"/>
+      <w:proofErr w:type="gramEnd"/>
+      <w:r>
+        <w:rPr>
+          <w:b/>
+          <w:bCs/>
+        </w:rPr>
+        <w:t xml:space="preserve">, </w:t>
+      </w:r>
+      <w:proofErr w:type="spellStart"/>
+      <w:r>
+        <w:rPr>
+          <w:b/>
+          <w:bCs/>
+        </w:rPr>
+        <w:t>mian.hex</w:t>
+      </w:r>
+      <w:proofErr w:type="spellEnd"/>
+      <w:r>
+        <w:rPr>
+          <w:b/>
+          <w:bCs/>
+        </w:rPr>
+        <w:t>, ..</w:t>
+      </w:r>
+      <w:proofErr w:type="spellStart"/>
+      <w:r>
+        <w:rPr>
+          <w:b/>
+          <w:bCs/>
+        </w:rPr>
+        <w:t>etc</w:t>
+      </w:r>
+      <w:proofErr w:type="spellEnd"/>
+    </w:p>
+    <w:p>
+      <w:pPr>
+        <w:rPr>
+          <w:b/>
+          <w:bCs/>
+        </w:rPr>
+      </w:pPr>
+    </w:p>
+    <w:p>
       <w:bookmarkStart w:id="0" w:name="_GoBack"/>
       <w:bookmarkEnd w:id="0"/>
     </w:p>
-    <w:p/>
     <w:sectPr>
       <w:pgSz w:w="12240" w:h="15840"/>
       <w:pgMar w:top="851" w:right="1440" w:bottom="851" w:left="1440" w:header="720" w:footer="720" w:gutter="0"/>
@@ -947,6 +1088,7 @@
   <w:style w:type="character" w:default="1" w:styleId="DefaultParagraphFont">
     <w:name w:val="Default Paragraph Font"/>
     <w:uiPriority w:val="1"/>
+    <w:semiHidden/>
     <w:unhideWhenUsed/>
   </w:style>
   <w:style w:type="table" w:default="1" w:styleId="TableNormal">
@@ -1024,6 +1166,29 @@
       <w:color w:val="44546A" w:themeColor="text2"/>
       <w:sz w:val="18"/>
       <w:szCs w:val="18"/>
+    </w:rPr>
+  </w:style>
+  <w:style w:type="character" w:styleId="Hyperlink">
+    <w:name w:val="Hyperlink"/>
+    <w:basedOn w:val="DefaultParagraphFont"/>
+    <w:uiPriority w:val="99"/>
+    <w:unhideWhenUsed/>
+    <w:rsid w:val="000C149B"/>
+    <w:rPr>
+      <w:color w:val="0563C1" w:themeColor="hyperlink"/>
+      <w:u w:val="single"/>
+    </w:rPr>
+  </w:style>
+  <w:style w:type="character" w:styleId="UnresolvedMention">
+    <w:name w:val="Unresolved Mention"/>
+    <w:basedOn w:val="DefaultParagraphFont"/>
+    <w:uiPriority w:val="99"/>
+    <w:semiHidden/>
+    <w:unhideWhenUsed/>
+    <w:rsid w:val="000C149B"/>
+    <w:rPr>
+      <w:color w:val="605E5C"/>
+      <w:shd w:val="clear" w:color="auto" w:fill="E1DFDD"/>
     </w:rPr>
   </w:style>
 </w:styles>

</xml_diff>

<commit_message>
Adding library files and modify the Lab document
</commit_message>
<xml_diff>
--- a/Lab 1/Lab 1.docx
+++ b/Lab 1/Lab 1.docx
@@ -271,64 +271,321 @@
           <w:b/>
           <w:bCs/>
         </w:rPr>
-        <w:t xml:space="preserve">main.asm, </w:t>
-      </w:r>
-      <w:proofErr w:type="spellStart"/>
-      <w:proofErr w:type="gramStart"/>
+        <w:t>main.asm, mian.o, mian.hex</w:t>
+      </w:r>
       <w:r>
         <w:rPr>
           <w:b/>
           <w:bCs/>
         </w:rPr>
-        <w:t>mian.o</w:t>
-      </w:r>
-      <w:proofErr w:type="spellEnd"/>
-      <w:proofErr w:type="gramEnd"/>
-      <w:r>
+        <w:t>, ..etc</w:t>
+      </w:r>
+    </w:p>
+    <w:p>
+      <w:pPr>
         <w:rPr>
           <w:b/>
           <w:bCs/>
         </w:rPr>
-        <w:t xml:space="preserve">, </w:t>
-      </w:r>
-      <w:proofErr w:type="spellStart"/>
-      <w:r>
+      </w:pPr>
+    </w:p>
+    <w:p>
+      <w:pPr>
+        <w:pStyle w:val="Heading1"/>
+      </w:pPr>
+      <w:r>
+        <w:t>Part 2: Setting Registers</w:t>
+      </w:r>
+    </w:p>
+    <w:p>
+      <w:r>
+        <w:t xml:space="preserve">In the platform that you are using: Atmega328p in Arudiuno Nano boards. The LED L5 is connected to Port B pin no. 5. You should set this LED to blink at different rate. </w:t>
+      </w:r>
+    </w:p>
+    <w:p>
+      <w:r>
+        <w:rPr>
+          <w:rStyle w:val="Heading2Char"/>
+        </w:rPr>
+        <w:t>First</w:t>
+      </w:r>
+      <w:r>
+        <w:t xml:space="preserve">: </w:t>
+      </w:r>
+    </w:p>
+    <w:p>
+      <w:pPr>
         <w:rPr>
           <w:b/>
           <w:bCs/>
         </w:rPr>
-        <w:t>mian.hex</w:t>
-      </w:r>
-      <w:proofErr w:type="spellEnd"/>
+      </w:pPr>
+      <w:r>
+        <w:t xml:space="preserve">you should configure the direction register as output. </w:t>
+      </w:r>
       <w:r>
         <w:rPr>
           <w:b/>
           <w:bCs/>
         </w:rPr>
-        <w:t>, ..</w:t>
-      </w:r>
-      <w:proofErr w:type="spellStart"/>
-      <w:r>
-        <w:rPr>
-          <w:b/>
-          <w:bCs/>
-        </w:rPr>
-        <w:t>etc</w:t>
-      </w:r>
-      <w:proofErr w:type="spellEnd"/>
-    </w:p>
-    <w:p>
-      <w:pPr>
-        <w:rPr>
-          <w:b/>
-          <w:bCs/>
-        </w:rPr>
-      </w:pPr>
-    </w:p>
-    <w:p>
+        <w:t>DDRB</w:t>
+      </w:r>
+    </w:p>
+    <w:p>
+      <w:r>
+        <w:rPr>
+          <w:rStyle w:val="Heading2Char"/>
+        </w:rPr>
+        <w:t>Second</w:t>
+      </w:r>
+      <w:r>
+        <w:t>:</w:t>
+      </w:r>
+    </w:p>
+    <w:p>
+      <w:r>
+        <w:t xml:space="preserve">You can then set a value (0 or 1) in the port to switch on the LED. </w:t>
+      </w:r>
+    </w:p>
+    <w:p>
+      <w:r>
+        <w:t xml:space="preserve">Use loop to act as a delay. </w:t>
+      </w:r>
+    </w:p>
+    <w:p>
+      <w:pPr>
+        <w:keepNext/>
+        <w:jc w:val="center"/>
+      </w:pPr>
+      <w:r>
+        <w:rPr>
+          <w:noProof/>
+        </w:rPr>
+        <w:lastRenderedPageBreak/>
+        <w:drawing>
+          <wp:inline distT="0" distB="0" distL="0" distR="0" wp14:anchorId="35A4CDE3" wp14:editId="16343867">
+            <wp:extent cx="5943600" cy="1852295"/>
+            <wp:effectExtent l="0" t="0" r="0" b="0"/>
+            <wp:docPr id="1" name="Picture 1"/>
+            <wp:cNvGraphicFramePr>
+              <a:graphicFrameLocks xmlns:a="http://schemas.openxmlformats.org/drawingml/2006/main" noChangeAspect="1"/>
+            </wp:cNvGraphicFramePr>
+            <a:graphic xmlns:a="http://schemas.openxmlformats.org/drawingml/2006/main">
+              <a:graphicData uri="http://schemas.openxmlformats.org/drawingml/2006/picture">
+                <pic:pic xmlns:pic="http://schemas.openxmlformats.org/drawingml/2006/picture">
+                  <pic:nvPicPr>
+                    <pic:cNvPr id="1" name=""/>
+                    <pic:cNvPicPr/>
+                  </pic:nvPicPr>
+                  <pic:blipFill>
+                    <a:blip r:embed="rId6"/>
+                    <a:stretch>
+                      <a:fillRect/>
+                    </a:stretch>
+                  </pic:blipFill>
+                  <pic:spPr>
+                    <a:xfrm>
+                      <a:off x="0" y="0"/>
+                      <a:ext cx="5943600" cy="1852295"/>
+                    </a:xfrm>
+                    <a:prstGeom prst="rect">
+                      <a:avLst/>
+                    </a:prstGeom>
+                  </pic:spPr>
+                </pic:pic>
+              </a:graphicData>
+            </a:graphic>
+          </wp:inline>
+        </w:drawing>
+      </w:r>
+    </w:p>
+    <w:p>
+      <w:pPr>
+        <w:pStyle w:val="Caption"/>
+        <w:jc w:val="center"/>
+      </w:pPr>
+      <w:r>
+        <w:t xml:space="preserve">Figure </w:t>
+      </w:r>
+      <w:fldSimple w:instr=" SEQ Figure \* ARABIC ">
+        <w:r>
+          <w:rPr>
+            <w:noProof/>
+          </w:rPr>
+          <w:t>1</w:t>
+        </w:r>
+      </w:fldSimple>
+      <w:r>
+        <w:t xml:space="preserve"> Atmega328p I/O pin configuring </w:t>
+      </w:r>
+    </w:p>
+    <w:p>
+      <w:pPr>
+        <w:keepNext/>
+        <w:jc w:val="center"/>
+      </w:pPr>
+      <w:r>
+        <w:rPr>
+          <w:noProof/>
+        </w:rPr>
+        <w:drawing>
+          <wp:inline distT="0" distB="0" distL="0" distR="0" wp14:anchorId="340ED4E8" wp14:editId="10D87334">
+            <wp:extent cx="5943600" cy="1475105"/>
+            <wp:effectExtent l="0" t="0" r="0" b="0"/>
+            <wp:docPr id="2" name="Picture 2"/>
+            <wp:cNvGraphicFramePr>
+              <a:graphicFrameLocks xmlns:a="http://schemas.openxmlformats.org/drawingml/2006/main" noChangeAspect="1"/>
+            </wp:cNvGraphicFramePr>
+            <a:graphic xmlns:a="http://schemas.openxmlformats.org/drawingml/2006/main">
+              <a:graphicData uri="http://schemas.openxmlformats.org/drawingml/2006/picture">
+                <pic:pic xmlns:pic="http://schemas.openxmlformats.org/drawingml/2006/picture">
+                  <pic:nvPicPr>
+                    <pic:cNvPr id="1" name=""/>
+                    <pic:cNvPicPr/>
+                  </pic:nvPicPr>
+                  <pic:blipFill>
+                    <a:blip r:embed="rId7"/>
+                    <a:stretch>
+                      <a:fillRect/>
+                    </a:stretch>
+                  </pic:blipFill>
+                  <pic:spPr>
+                    <a:xfrm>
+                      <a:off x="0" y="0"/>
+                      <a:ext cx="5943600" cy="1475105"/>
+                    </a:xfrm>
+                    <a:prstGeom prst="rect">
+                      <a:avLst/>
+                    </a:prstGeom>
+                  </pic:spPr>
+                </pic:pic>
+              </a:graphicData>
+            </a:graphic>
+          </wp:inline>
+        </w:drawing>
+      </w:r>
+    </w:p>
+    <w:p>
+      <w:pPr>
+        <w:pStyle w:val="Caption"/>
+        <w:jc w:val="center"/>
+      </w:pPr>
+      <w:r>
+        <w:t xml:space="preserve">Figure </w:t>
+      </w:r>
+      <w:fldSimple w:instr=" SEQ Figure \* ARABIC ">
+        <w:r>
+          <w:rPr>
+            <w:noProof/>
+          </w:rPr>
+          <w:t>2</w:t>
+        </w:r>
+      </w:fldSimple>
+      <w:r>
+        <w:t xml:space="preserve"> Atmega328p port pin configration</w:t>
+      </w:r>
       <w:bookmarkStart w:id="0" w:name="_GoBack"/>
       <w:bookmarkEnd w:id="0"/>
     </w:p>
+    <w:p>
+      <w:pPr>
+        <w:pStyle w:val="Heading1"/>
+      </w:pPr>
+      <w:r>
+        <w:t>Part 3: Include libraries</w:t>
+      </w:r>
+    </w:p>
+    <w:p>
+      <w:r>
+        <w:t xml:space="preserve">Instead of using the loops as delays now you should include a library to use the delay function. </w:t>
+      </w:r>
+    </w:p>
+    <w:p>
+      <w:pPr>
+        <w:rPr>
+          <w:rFonts w:ascii="Courier New" w:hAnsi="Courier New" w:cs="Courier New"/>
+        </w:rPr>
+      </w:pPr>
+      <w:r>
+        <w:rPr>
+          <w:rFonts w:ascii="Courier New" w:hAnsi="Courier New" w:cs="Courier New"/>
+        </w:rPr>
+        <w:t>#include &lt;delay.h&gt;</w:t>
+      </w:r>
+    </w:p>
+    <w:p>
+      <w:pPr>
+        <w:rPr>
+          <w:rFonts w:ascii="Courier New" w:hAnsi="Courier New" w:cs="Courier New"/>
+        </w:rPr>
+      </w:pPr>
+      <w:r>
+        <w:rPr>
+          <w:rFonts w:ascii="Courier New" w:hAnsi="Courier New" w:cs="Courier New"/>
+        </w:rPr>
+        <w:t>_delay_ms();</w:t>
+      </w:r>
+    </w:p>
+    <w:p>
+      <w:r>
+        <w:t xml:space="preserve">These </w:t>
+      </w:r>
+      <w:r>
+        <w:t>libraries are precompiled so you can’t find their source code (delay.c). You can only find object codes.</w:t>
+      </w:r>
+    </w:p>
+    <w:p>
+      <w:r>
+        <w:t>You should search for (delay.h) explore it and find other functions.</w:t>
+      </w:r>
+      <w:r>
+        <w:t xml:space="preserve"> It is on avr-gcc folder in the MinGW folder in C:/</w:t>
+      </w:r>
+    </w:p>
+    <w:p/>
+    <w:p>
+      <w:pPr>
+        <w:pStyle w:val="Heading1"/>
+      </w:pPr>
+      <w:r>
+        <w:t>Part 4: Make your code smarter</w:t>
+      </w:r>
+    </w:p>
+    <w:p>
+      <w:r>
+        <w:t>Instead of accessing the registers directly, now you should use functions and macros.</w:t>
+      </w:r>
+    </w:p>
+    <w:p>
+      <w:r>
+        <w:t xml:space="preserve">Define a function to set the LED on and OFF depend on the parameter that you pass to them. </w:t>
+      </w:r>
+    </w:p>
+    <w:p>
+      <w:pPr>
+        <w:pStyle w:val="ListParagraph"/>
+        <w:numPr>
+          <w:ilvl w:val="0"/>
+          <w:numId w:val="4"/>
+        </w:numPr>
+      </w:pPr>
+      <w:r>
+        <w:t>use macros</w:t>
+      </w:r>
+    </w:p>
+    <w:p>
+      <w:pPr>
+        <w:pStyle w:val="ListParagraph"/>
+        <w:numPr>
+          <w:ilvl w:val="0"/>
+          <w:numId w:val="4"/>
+        </w:numPr>
+      </w:pPr>
+      <w:r>
+        <w:t>use functions</w:t>
+      </w:r>
+    </w:p>
+    <w:p/>
     <w:sectPr>
       <w:pgSz w:w="12240" w:h="15840"/>
       <w:pgMar w:top="851" w:right="1440" w:bottom="851" w:left="1440" w:header="720" w:footer="720" w:gutter="0"/>
@@ -631,6 +888,95 @@
       </w:pPr>
     </w:lvl>
   </w:abstractNum>
+  <w:abstractNum w:abstractNumId="3" w15:restartNumberingAfterBreak="0">
+    <w:nsid w:val="7AAE4634"/>
+    <w:multiLevelType w:val="hybridMultilevel"/>
+    <w:tmpl w:val="2F1A6AE6"/>
+    <w:lvl w:ilvl="0" w:tplc="797ADD6C">
+      <w:start w:val="1"/>
+      <w:numFmt w:val="decimal"/>
+      <w:lvlText w:val="%1-"/>
+      <w:lvlJc w:val="left"/>
+      <w:pPr>
+        <w:ind w:left="720" w:hanging="360"/>
+      </w:pPr>
+      <w:rPr>
+        <w:rFonts w:hint="default"/>
+      </w:rPr>
+    </w:lvl>
+    <w:lvl w:ilvl="1" w:tplc="04090019" w:tentative="1">
+      <w:start w:val="1"/>
+      <w:numFmt w:val="lowerLetter"/>
+      <w:lvlText w:val="%2."/>
+      <w:lvlJc w:val="left"/>
+      <w:pPr>
+        <w:ind w:left="1440" w:hanging="360"/>
+      </w:pPr>
+    </w:lvl>
+    <w:lvl w:ilvl="2" w:tplc="0409001B" w:tentative="1">
+      <w:start w:val="1"/>
+      <w:numFmt w:val="lowerRoman"/>
+      <w:lvlText w:val="%3."/>
+      <w:lvlJc w:val="right"/>
+      <w:pPr>
+        <w:ind w:left="2160" w:hanging="180"/>
+      </w:pPr>
+    </w:lvl>
+    <w:lvl w:ilvl="3" w:tplc="0409000F" w:tentative="1">
+      <w:start w:val="1"/>
+      <w:numFmt w:val="decimal"/>
+      <w:lvlText w:val="%4."/>
+      <w:lvlJc w:val="left"/>
+      <w:pPr>
+        <w:ind w:left="2880" w:hanging="360"/>
+      </w:pPr>
+    </w:lvl>
+    <w:lvl w:ilvl="4" w:tplc="04090019" w:tentative="1">
+      <w:start w:val="1"/>
+      <w:numFmt w:val="lowerLetter"/>
+      <w:lvlText w:val="%5."/>
+      <w:lvlJc w:val="left"/>
+      <w:pPr>
+        <w:ind w:left="3600" w:hanging="360"/>
+      </w:pPr>
+    </w:lvl>
+    <w:lvl w:ilvl="5" w:tplc="0409001B" w:tentative="1">
+      <w:start w:val="1"/>
+      <w:numFmt w:val="lowerRoman"/>
+      <w:lvlText w:val="%6."/>
+      <w:lvlJc w:val="right"/>
+      <w:pPr>
+        <w:ind w:left="4320" w:hanging="180"/>
+      </w:pPr>
+    </w:lvl>
+    <w:lvl w:ilvl="6" w:tplc="0409000F" w:tentative="1">
+      <w:start w:val="1"/>
+      <w:numFmt w:val="decimal"/>
+      <w:lvlText w:val="%7."/>
+      <w:lvlJc w:val="left"/>
+      <w:pPr>
+        <w:ind w:left="5040" w:hanging="360"/>
+      </w:pPr>
+    </w:lvl>
+    <w:lvl w:ilvl="7" w:tplc="04090019" w:tentative="1">
+      <w:start w:val="1"/>
+      <w:numFmt w:val="lowerLetter"/>
+      <w:lvlText w:val="%8."/>
+      <w:lvlJc w:val="left"/>
+      <w:pPr>
+        <w:ind w:left="5760" w:hanging="360"/>
+      </w:pPr>
+    </w:lvl>
+    <w:lvl w:ilvl="8" w:tplc="0409001B" w:tentative="1">
+      <w:start w:val="1"/>
+      <w:numFmt w:val="lowerRoman"/>
+      <w:lvlText w:val="%9."/>
+      <w:lvlJc w:val="right"/>
+      <w:pPr>
+        <w:ind w:left="6480" w:hanging="180"/>
+      </w:pPr>
+    </w:lvl>
+  </w:abstractNum>
   <w:num w:numId="1">
     <w:abstractNumId w:val="0"/>
   </w:num>
@@ -639,6 +985,9 @@
   </w:num>
   <w:num w:numId="3">
     <w:abstractNumId w:val="1"/>
+  </w:num>
+  <w:num w:numId="4">
+    <w:abstractNumId w:val="3"/>
   </w:num>
 </w:numbering>
 </file>

</xml_diff>

<commit_message>
updating the doc file
</commit_message>
<xml_diff>
--- a/Lab 1/Lab 1.docx
+++ b/Lab 1/Lab 1.docx
@@ -271,22 +271,58 @@
           <w:b/>
           <w:bCs/>
         </w:rPr>
-        <w:t>main.asm, mian.o, mian.hex</w:t>
-      </w:r>
+        <w:t xml:space="preserve">main.asm, </w:t>
+      </w:r>
+      <w:proofErr w:type="spellStart"/>
+      <w:proofErr w:type="gramStart"/>
       <w:r>
         <w:rPr>
           <w:b/>
           <w:bCs/>
         </w:rPr>
-        <w:t>, ..etc</w:t>
-      </w:r>
-    </w:p>
-    <w:p>
-      <w:pPr>
+        <w:t>mian.o</w:t>
+      </w:r>
+      <w:proofErr w:type="spellEnd"/>
+      <w:proofErr w:type="gramEnd"/>
+      <w:r>
         <w:rPr>
           <w:b/>
           <w:bCs/>
         </w:rPr>
+        <w:t xml:space="preserve">, </w:t>
+      </w:r>
+      <w:proofErr w:type="spellStart"/>
+      <w:r>
+        <w:rPr>
+          <w:b/>
+          <w:bCs/>
+        </w:rPr>
+        <w:t>mian.hex</w:t>
+      </w:r>
+      <w:proofErr w:type="spellEnd"/>
+      <w:r>
+        <w:rPr>
+          <w:b/>
+          <w:bCs/>
+        </w:rPr>
+        <w:t>, ..</w:t>
+      </w:r>
+      <w:proofErr w:type="spellStart"/>
+      <w:r>
+        <w:rPr>
+          <w:b/>
+          <w:bCs/>
+        </w:rPr>
+        <w:t>etc</w:t>
+      </w:r>
+      <w:proofErr w:type="spellEnd"/>
+    </w:p>
+    <w:p>
+      <w:pPr>
+        <w:rPr>
+          <w:b/>
+          <w:bCs/>
+        </w:rPr>
       </w:pPr>
     </w:p>
     <w:p>
@@ -299,7 +335,15 @@
     </w:p>
     <w:p>
       <w:r>
-        <w:t xml:space="preserve">In the platform that you are using: Atmega328p in Arudiuno Nano boards. The LED L5 is connected to Port B pin no. 5. You should set this LED to blink at different rate. </w:t>
+        <w:t xml:space="preserve">In the platform that you are using: Atmega328p in </w:t>
+      </w:r>
+      <w:proofErr w:type="spellStart"/>
+      <w:r>
+        <w:t>Arudiuno</w:t>
+      </w:r>
+      <w:proofErr w:type="spellEnd"/>
+      <w:r>
+        <w:t xml:space="preserve"> Nano boards. The LED L5 is connected to Port B pin no. 5. You should set this LED to blink at different rate. </w:t>
       </w:r>
     </w:p>
     <w:p>
@@ -407,14 +451,27 @@
       <w:r>
         <w:t xml:space="preserve">Figure </w:t>
       </w:r>
-      <w:fldSimple w:instr=" SEQ Figure \* ARABIC ">
-        <w:r>
-          <w:rPr>
-            <w:noProof/>
-          </w:rPr>
-          <w:t>1</w:t>
-        </w:r>
-      </w:fldSimple>
+      <w:r>
+        <w:fldChar w:fldCharType="begin"/>
+      </w:r>
+      <w:r>
+        <w:instrText xml:space="preserve"> SEQ Figure \* ARABIC </w:instrText>
+      </w:r>
+      <w:r>
+        <w:fldChar w:fldCharType="separate"/>
+      </w:r>
+      <w:r>
+        <w:rPr>
+          <w:noProof/>
+        </w:rPr>
+        <w:t>1</w:t>
+      </w:r>
+      <w:r>
+        <w:rPr>
+          <w:noProof/>
+        </w:rPr>
+        <w:fldChar w:fldCharType="end"/>
+      </w:r>
       <w:r>
         <w:t xml:space="preserve"> Atmega328p I/O pin configuring </w:t>
       </w:r>
@@ -424,6 +481,7 @@
         <w:keepNext/>
         <w:jc w:val="center"/>
       </w:pPr>
+      <w:bookmarkStart w:id="0" w:name="_GoBack"/>
       <w:r>
         <w:rPr>
           <w:noProof/>
@@ -464,6 +522,7 @@
           </wp:inline>
         </w:drawing>
       </w:r>
+      <w:bookmarkEnd w:id="0"/>
     </w:p>
     <w:p>
       <w:pPr>
@@ -473,19 +532,35 @@
       <w:r>
         <w:t xml:space="preserve">Figure </w:t>
       </w:r>
-      <w:fldSimple w:instr=" SEQ Figure \* ARABIC ">
-        <w:r>
-          <w:rPr>
-            <w:noProof/>
-          </w:rPr>
-          <w:t>2</w:t>
-        </w:r>
-      </w:fldSimple>
-      <w:r>
-        <w:t xml:space="preserve"> Atmega328p port pin configration</w:t>
-      </w:r>
-      <w:bookmarkStart w:id="0" w:name="_GoBack"/>
-      <w:bookmarkEnd w:id="0"/>
+      <w:r>
+        <w:fldChar w:fldCharType="begin"/>
+      </w:r>
+      <w:r>
+        <w:instrText xml:space="preserve"> SEQ Figure \* ARABIC </w:instrText>
+      </w:r>
+      <w:r>
+        <w:fldChar w:fldCharType="separate"/>
+      </w:r>
+      <w:r>
+        <w:rPr>
+          <w:noProof/>
+        </w:rPr>
+        <w:t>2</w:t>
+      </w:r>
+      <w:r>
+        <w:rPr>
+          <w:noProof/>
+        </w:rPr>
+        <w:fldChar w:fldCharType="end"/>
+      </w:r>
+      <w:r>
+        <w:t xml:space="preserve"> Atmega328p port pin </w:t>
+      </w:r>
+      <w:proofErr w:type="spellStart"/>
+      <w:r>
+        <w:t>configration</w:t>
+      </w:r>
+      <w:proofErr w:type="spellEnd"/>
     </w:p>
     <w:p>
       <w:pPr>
@@ -510,20 +585,62 @@
         <w:rPr>
           <w:rFonts w:ascii="Courier New" w:hAnsi="Courier New" w:cs="Courier New"/>
         </w:rPr>
-        <w:t>#include &lt;delay.h&gt;</w:t>
-      </w:r>
-    </w:p>
-    <w:p>
-      <w:pPr>
+        <w:t>#include &lt;</w:t>
+      </w:r>
+      <w:proofErr w:type="spellStart"/>
+      <w:r>
         <w:rPr>
           <w:rFonts w:ascii="Courier New" w:hAnsi="Courier New" w:cs="Courier New"/>
         </w:rPr>
-      </w:pPr>
+        <w:t>delay.h</w:t>
+      </w:r>
+      <w:proofErr w:type="spellEnd"/>
       <w:r>
         <w:rPr>
           <w:rFonts w:ascii="Courier New" w:hAnsi="Courier New" w:cs="Courier New"/>
         </w:rPr>
-        <w:t>_delay_ms();</w:t>
+        <w:t>&gt;</w:t>
+      </w:r>
+    </w:p>
+    <w:p>
+      <w:pPr>
+        <w:rPr>
+          <w:rFonts w:ascii="Courier New" w:hAnsi="Courier New" w:cs="Courier New"/>
+        </w:rPr>
+      </w:pPr>
+      <w:r>
+        <w:rPr>
+          <w:rFonts w:ascii="Courier New" w:hAnsi="Courier New" w:cs="Courier New"/>
+        </w:rPr>
+        <w:t>_</w:t>
+      </w:r>
+      <w:proofErr w:type="spellStart"/>
+      <w:r>
+        <w:rPr>
+          <w:rFonts w:ascii="Courier New" w:hAnsi="Courier New" w:cs="Courier New"/>
+        </w:rPr>
+        <w:t>delay_</w:t>
+      </w:r>
+      <w:proofErr w:type="gramStart"/>
+      <w:r>
+        <w:rPr>
+          <w:rFonts w:ascii="Courier New" w:hAnsi="Courier New" w:cs="Courier New"/>
+        </w:rPr>
+        <w:t>ms</w:t>
+      </w:r>
+      <w:proofErr w:type="spellEnd"/>
+      <w:r>
+        <w:rPr>
+          <w:rFonts w:ascii="Courier New" w:hAnsi="Courier New" w:cs="Courier New"/>
+        </w:rPr>
+        <w:t>(</w:t>
+      </w:r>
+      <w:proofErr w:type="gramEnd"/>
+      <w:r>
+        <w:rPr>
+          <w:rFonts w:ascii="Courier New" w:hAnsi="Courier New" w:cs="Courier New"/>
+        </w:rPr>
+        <w:t>);</w:t>
       </w:r>
     </w:p>
     <w:p>
@@ -531,15 +648,39 @@
         <w:t xml:space="preserve">These </w:t>
       </w:r>
       <w:r>
-        <w:t>libraries are precompiled so you can’t find their source code (delay.c). You can only find object codes.</w:t>
-      </w:r>
-    </w:p>
-    <w:p>
-      <w:r>
-        <w:t>You should search for (delay.h) explore it and find other functions.</w:t>
-      </w:r>
-      <w:r>
-        <w:t xml:space="preserve"> It is on avr-gcc folder in the MinGW folder in C:/</w:t>
+        <w:t>libraries are precompiled so you can’t find their source code (</w:t>
+      </w:r>
+      <w:proofErr w:type="spellStart"/>
+      <w:r>
+        <w:t>delay.c</w:t>
+      </w:r>
+      <w:proofErr w:type="spellEnd"/>
+      <w:r>
+        <w:t>). You can only find object codes.</w:t>
+      </w:r>
+    </w:p>
+    <w:p>
+      <w:r>
+        <w:t>You should search for (</w:t>
+      </w:r>
+      <w:proofErr w:type="spellStart"/>
+      <w:r>
+        <w:t>delay.h</w:t>
+      </w:r>
+      <w:proofErr w:type="spellEnd"/>
+      <w:r>
+        <w:t>) explore it and find other functions.</w:t>
+      </w:r>
+      <w:r>
+        <w:t xml:space="preserve"> It is on </w:t>
+      </w:r>
+      <w:proofErr w:type="spellStart"/>
+      <w:r>
+        <w:t>avr-gcc</w:t>
+      </w:r>
+      <w:proofErr w:type="spellEnd"/>
+      <w:r>
+        <w:t xml:space="preserve"> folder in the MinGW folder in C:/</w:t>
       </w:r>
     </w:p>
     <w:p/>

</xml_diff>

<commit_message>
Modify Lab 1.docx, and copy the avrdude config file to lab 1
</commit_message>
<xml_diff>
--- a/Lab 1/Lab 1.docx
+++ b/Lab 1/Lab 1.docx
@@ -271,79 +271,166 @@
           <w:b/>
           <w:bCs/>
         </w:rPr>
-        <w:t xml:space="preserve">main.asm, </w:t>
-      </w:r>
-      <w:proofErr w:type="spellStart"/>
-      <w:proofErr w:type="gramStart"/>
+        <w:t>main.asm, mian.o, mian.hex</w:t>
+      </w:r>
       <w:r>
         <w:rPr>
           <w:b/>
           <w:bCs/>
         </w:rPr>
-        <w:t>mian.o</w:t>
-      </w:r>
-      <w:proofErr w:type="spellEnd"/>
-      <w:proofErr w:type="gramEnd"/>
-      <w:r>
+        <w:t>, ..etc</w:t>
+      </w:r>
+    </w:p>
+    <w:p>
+      <w:pPr>
         <w:rPr>
           <w:b/>
           <w:bCs/>
         </w:rPr>
-        <w:t xml:space="preserve">, </w:t>
-      </w:r>
-      <w:proofErr w:type="spellStart"/>
+      </w:pPr>
+    </w:p>
+    <w:p>
+      <w:pPr>
+        <w:pStyle w:val="Heading1"/>
+      </w:pPr>
+      <w:r>
+        <w:t>Part 2: Setting Registers</w:t>
+      </w:r>
+    </w:p>
+    <w:p>
+      <w:r>
+        <w:t xml:space="preserve">In the platform that you are using: Atmega328p in Arudiuno Nano boards. The LED L5 is connected to Port B pin no. 5. You should set this LED to blink at different rate. </w:t>
+      </w:r>
+    </w:p>
+    <w:p>
+      <w:r>
+        <w:rPr>
+          <w:rStyle w:val="Heading2Char"/>
+        </w:rPr>
+        <w:t>First</w:t>
+      </w:r>
+      <w:r>
+        <w:t xml:space="preserve">: </w:t>
+      </w:r>
+    </w:p>
+    <w:p>
+      <w:r>
+        <w:t>you should configure the direction register as outpu</w:t>
+      </w:r>
+      <w:r>
+        <w:t>t</w:t>
+      </w:r>
+      <w:r>
+        <w:t xml:space="preserve"> </w:t>
+      </w:r>
       <w:r>
         <w:rPr>
           <w:b/>
           <w:bCs/>
         </w:rPr>
-        <w:t>mian.hex</w:t>
-      </w:r>
-      <w:proofErr w:type="spellEnd"/>
+        <w:t>DDRB</w:t>
+      </w:r>
       <w:r>
         <w:rPr>
           <w:b/>
           <w:bCs/>
         </w:rPr>
-        <w:t>, ..</w:t>
-      </w:r>
-      <w:proofErr w:type="spellStart"/>
-      <w:r>
-        <w:rPr>
-          <w:b/>
-          <w:bCs/>
-        </w:rPr>
-        <w:t>etc</w:t>
-      </w:r>
-      <w:proofErr w:type="spellEnd"/>
-    </w:p>
-    <w:p>
-      <w:pPr>
-        <w:rPr>
-          <w:b/>
-          <w:bCs/>
-        </w:rPr>
-      </w:pPr>
-    </w:p>
-    <w:p>
-      <w:pPr>
-        <w:pStyle w:val="Heading1"/>
-      </w:pPr>
-      <w:r>
-        <w:t>Part 2: Setting Registers</w:t>
-      </w:r>
-    </w:p>
-    <w:p>
-      <w:r>
-        <w:t xml:space="preserve">In the platform that you are using: Atmega328p in </w:t>
-      </w:r>
-      <w:proofErr w:type="spellStart"/>
-      <w:r>
-        <w:t>Arudiuno</w:t>
-      </w:r>
-      <w:proofErr w:type="spellEnd"/>
-      <w:r>
-        <w:t xml:space="preserve"> Nano boards. The LED L5 is connected to Port B pin no. 5. You should set this LED to blink at different rate. </w:t>
+        <w:t>.</w:t>
+      </w:r>
+    </w:p>
+    <w:p>
+      <w:pPr>
+        <w:rPr>
+          <w:rFonts w:ascii="Courier New" w:hAnsi="Courier New" w:cs="Courier New"/>
+        </w:rPr>
+      </w:pPr>
+      <w:r>
+        <w:rPr>
+          <w:rFonts w:ascii="Courier New" w:hAnsi="Courier New" w:cs="Courier New"/>
+        </w:rPr>
+        <w:t>DDRB = 0b001</w:t>
+      </w:r>
+      <w:r>
+        <w:rPr>
+          <w:rFonts w:ascii="Courier New" w:hAnsi="Courier New" w:cs="Courier New"/>
+        </w:rPr>
+        <w:t>0</w:t>
+      </w:r>
+      <w:r>
+        <w:rPr>
+          <w:rFonts w:ascii="Courier New" w:hAnsi="Courier New" w:cs="Courier New"/>
+        </w:rPr>
+        <w:t xml:space="preserve">0000; </w:t>
+      </w:r>
+      <w:r>
+        <w:rPr>
+          <w:rFonts w:ascii="Courier New" w:hAnsi="Courier New" w:cs="Courier New"/>
+        </w:rPr>
+        <w:t>// 0b means binary number</w:t>
+      </w:r>
+    </w:p>
+    <w:p>
+      <w:pPr>
+        <w:rPr>
+          <w:rFonts w:ascii="Courier New" w:hAnsi="Courier New" w:cs="Courier New"/>
+        </w:rPr>
+      </w:pPr>
+      <w:r>
+        <w:rPr>
+          <w:rFonts w:ascii="Courier New" w:hAnsi="Courier New" w:cs="Courier New"/>
+        </w:rPr>
+        <w:t xml:space="preserve">Or </w:t>
+      </w:r>
+    </w:p>
+    <w:p>
+      <w:pPr>
+        <w:rPr>
+          <w:rFonts w:ascii="Courier New" w:hAnsi="Courier New" w:cs="Courier New"/>
+        </w:rPr>
+      </w:pPr>
+      <w:r>
+        <w:rPr>
+          <w:rFonts w:ascii="Courier New" w:hAnsi="Courier New" w:cs="Courier New"/>
+        </w:rPr>
+        <w:t>DDRB = 0x20;</w:t>
+      </w:r>
+      <w:r>
+        <w:rPr>
+          <w:rFonts w:ascii="Courier New" w:hAnsi="Courier New" w:cs="Courier New"/>
+        </w:rPr>
+        <w:t xml:space="preserve">  // 0x means hexadecimal number</w:t>
+      </w:r>
+    </w:p>
+    <w:p>
+      <w:pPr>
+        <w:rPr>
+          <w:rFonts w:ascii="Courier New" w:hAnsi="Courier New" w:cs="Courier New"/>
+        </w:rPr>
+      </w:pPr>
+      <w:r>
+        <w:rPr>
+          <w:rFonts w:ascii="Courier New" w:hAnsi="Courier New" w:cs="Courier New"/>
+        </w:rPr>
+        <w:t>Or</w:t>
+      </w:r>
+    </w:p>
+    <w:p>
+      <w:pPr>
+        <w:rPr>
+          <w:rFonts w:ascii="Courier New" w:hAnsi="Courier New" w:cs="Courier New"/>
+        </w:rPr>
+      </w:pPr>
+      <w:r>
+        <w:rPr>
+          <w:rFonts w:ascii="Courier New" w:hAnsi="Courier New" w:cs="Courier New"/>
+        </w:rPr>
+        <w:t>DDRB |= 1&lt;&lt;PINB5</w:t>
+      </w:r>
+      <w:r>
+        <w:rPr>
+          <w:rFonts w:ascii="Courier New" w:hAnsi="Courier New" w:cs="Courier New"/>
+        </w:rPr>
+        <w:t>;</w:t>
       </w:r>
     </w:p>
     <w:p>
@@ -351,35 +438,6 @@
         <w:rPr>
           <w:rStyle w:val="Heading2Char"/>
         </w:rPr>
-        <w:t>First</w:t>
-      </w:r>
-      <w:r>
-        <w:t xml:space="preserve">: </w:t>
-      </w:r>
-    </w:p>
-    <w:p>
-      <w:pPr>
-        <w:rPr>
-          <w:b/>
-          <w:bCs/>
-        </w:rPr>
-      </w:pPr>
-      <w:r>
-        <w:t xml:space="preserve">you should configure the direction register as output. </w:t>
-      </w:r>
-      <w:r>
-        <w:rPr>
-          <w:b/>
-          <w:bCs/>
-        </w:rPr>
-        <w:t>DDRB</w:t>
-      </w:r>
-    </w:p>
-    <w:p>
-      <w:r>
-        <w:rPr>
-          <w:rStyle w:val="Heading2Char"/>
-        </w:rPr>
         <w:t>Second</w:t>
       </w:r>
       <w:r>
@@ -392,8 +450,221 @@
       </w:r>
     </w:p>
     <w:p>
-      <w:r>
-        <w:t xml:space="preserve">Use loop to act as a delay. </w:t>
+      <w:pPr>
+        <w:rPr>
+          <w:rFonts w:ascii="Courier New" w:hAnsi="Courier New" w:cs="Courier New"/>
+          <w:sz w:val="18"/>
+          <w:szCs w:val="18"/>
+        </w:rPr>
+      </w:pPr>
+      <w:r>
+        <w:rPr>
+          <w:rFonts w:ascii="Courier New" w:hAnsi="Courier New" w:cs="Courier New"/>
+          <w:sz w:val="18"/>
+          <w:szCs w:val="18"/>
+        </w:rPr>
+        <w:lastRenderedPageBreak/>
+        <w:t>PORTB = 0b00100000; // Set high the fifth bit</w:t>
+      </w:r>
+      <w:r>
+        <w:rPr>
+          <w:rFonts w:ascii="Courier New" w:hAnsi="Courier New" w:cs="Courier New"/>
+          <w:sz w:val="18"/>
+          <w:szCs w:val="18"/>
+        </w:rPr>
+        <w:t>, other bits will be zero!</w:t>
+      </w:r>
+    </w:p>
+    <w:p>
+      <w:pPr>
+        <w:rPr>
+          <w:rFonts w:ascii="Courier New" w:hAnsi="Courier New" w:cs="Courier New"/>
+          <w:sz w:val="18"/>
+          <w:szCs w:val="18"/>
+        </w:rPr>
+      </w:pPr>
+      <w:r>
+        <w:rPr>
+          <w:rFonts w:ascii="Courier New" w:hAnsi="Courier New" w:cs="Courier New"/>
+          <w:sz w:val="18"/>
+          <w:szCs w:val="18"/>
+        </w:rPr>
+        <w:t>PORTB = 0b00</w:t>
+      </w:r>
+      <w:r>
+        <w:rPr>
+          <w:rFonts w:ascii="Courier New" w:hAnsi="Courier New" w:cs="Courier New"/>
+          <w:sz w:val="18"/>
+          <w:szCs w:val="18"/>
+        </w:rPr>
+        <w:t>0</w:t>
+      </w:r>
+      <w:r>
+        <w:rPr>
+          <w:rFonts w:ascii="Courier New" w:hAnsi="Courier New" w:cs="Courier New"/>
+          <w:sz w:val="18"/>
+          <w:szCs w:val="18"/>
+        </w:rPr>
+        <w:t>00000</w:t>
+      </w:r>
+      <w:r>
+        <w:rPr>
+          <w:rFonts w:ascii="Courier New" w:hAnsi="Courier New" w:cs="Courier New"/>
+          <w:sz w:val="18"/>
+          <w:szCs w:val="18"/>
+        </w:rPr>
+        <w:t xml:space="preserve"> </w:t>
+      </w:r>
+      <w:r>
+        <w:rPr>
+          <w:rFonts w:ascii="Courier New" w:hAnsi="Courier New" w:cs="Courier New"/>
+          <w:sz w:val="18"/>
+          <w:szCs w:val="18"/>
+        </w:rPr>
+        <w:t>// set low the fifth bit</w:t>
+      </w:r>
+      <w:r>
+        <w:rPr>
+          <w:rFonts w:ascii="Courier New" w:hAnsi="Courier New" w:cs="Courier New"/>
+          <w:sz w:val="18"/>
+          <w:szCs w:val="18"/>
+        </w:rPr>
+        <w:t>, other bits will be zero too!</w:t>
+      </w:r>
+    </w:p>
+    <w:p>
+      <w:pPr>
+        <w:rPr>
+          <w:sz w:val="18"/>
+          <w:szCs w:val="18"/>
+        </w:rPr>
+      </w:pPr>
+      <w:r>
+        <w:rPr>
+          <w:sz w:val="18"/>
+          <w:szCs w:val="18"/>
+        </w:rPr>
+        <w:t xml:space="preserve">To not </w:t>
+      </w:r>
+      <w:r>
+        <w:rPr>
+          <w:sz w:val="18"/>
+          <w:szCs w:val="18"/>
+        </w:rPr>
+        <w:t>affect</w:t>
+      </w:r>
+      <w:r>
+        <w:rPr>
+          <w:sz w:val="18"/>
+          <w:szCs w:val="18"/>
+        </w:rPr>
+        <w:t xml:space="preserve"> other bits, you can use digital logic operators (OR, AND, XOR) to manipulate the value of specific bits.</w:t>
+      </w:r>
+    </w:p>
+    <w:p>
+      <w:pPr>
+        <w:rPr>
+          <w:rFonts w:ascii="Courier New" w:hAnsi="Courier New" w:cs="Courier New"/>
+          <w:sz w:val="18"/>
+          <w:szCs w:val="18"/>
+        </w:rPr>
+      </w:pPr>
+      <w:r>
+        <w:rPr>
+          <w:rFonts w:ascii="Courier New" w:hAnsi="Courier New" w:cs="Courier New"/>
+          <w:sz w:val="18"/>
+          <w:szCs w:val="18"/>
+        </w:rPr>
+        <w:t>PORTB</w:t>
+      </w:r>
+      <w:r>
+        <w:rPr>
+          <w:rFonts w:ascii="Courier New" w:hAnsi="Courier New" w:cs="Courier New"/>
+          <w:sz w:val="18"/>
+          <w:szCs w:val="18"/>
+        </w:rPr>
+        <w:t xml:space="preserve"> </w:t>
+      </w:r>
+      <w:r>
+        <w:rPr>
+          <w:rFonts w:ascii="Courier New" w:hAnsi="Courier New" w:cs="Courier New"/>
+          <w:sz w:val="18"/>
+          <w:szCs w:val="18"/>
+        </w:rPr>
+        <w:t>^</w:t>
+      </w:r>
+      <w:r>
+        <w:rPr>
+          <w:rFonts w:ascii="Courier New" w:hAnsi="Courier New" w:cs="Courier New"/>
+          <w:sz w:val="18"/>
+          <w:szCs w:val="18"/>
+        </w:rPr>
+        <w:t xml:space="preserve">= 0b00100000; // </w:t>
+      </w:r>
+      <w:r>
+        <w:rPr>
+          <w:rFonts w:ascii="Courier New" w:hAnsi="Courier New" w:cs="Courier New"/>
+          <w:sz w:val="18"/>
+          <w:szCs w:val="18"/>
+        </w:rPr>
+        <w:t>Set high the fifth bit</w:t>
+      </w:r>
+      <w:r>
+        <w:rPr>
+          <w:rFonts w:ascii="Courier New" w:hAnsi="Courier New" w:cs="Courier New"/>
+          <w:sz w:val="18"/>
+          <w:szCs w:val="18"/>
+        </w:rPr>
+        <w:t>, other bits will not be affected</w:t>
+      </w:r>
+    </w:p>
+    <w:p>
+      <w:pPr>
+        <w:rPr>
+          <w:rFonts w:ascii="Courier New" w:hAnsi="Courier New" w:cs="Courier New"/>
+          <w:sz w:val="18"/>
+          <w:szCs w:val="18"/>
+        </w:rPr>
+      </w:pPr>
+      <w:r>
+        <w:rPr>
+          <w:rFonts w:ascii="Courier New" w:hAnsi="Courier New" w:cs="Courier New"/>
+          <w:sz w:val="18"/>
+          <w:szCs w:val="18"/>
+        </w:rPr>
+        <w:t>PORTB &amp;= ~(</w:t>
+      </w:r>
+      <w:r>
+        <w:rPr>
+          <w:rFonts w:ascii="Courier New" w:hAnsi="Courier New" w:cs="Courier New"/>
+          <w:sz w:val="18"/>
+          <w:szCs w:val="18"/>
+        </w:rPr>
+        <w:t>0b00100000</w:t>
+      </w:r>
+      <w:r>
+        <w:rPr>
+          <w:rFonts w:ascii="Courier New" w:hAnsi="Courier New" w:cs="Courier New"/>
+          <w:sz w:val="18"/>
+          <w:szCs w:val="18"/>
+        </w:rPr>
+        <w:t>)</w:t>
+      </w:r>
+      <w:r>
+        <w:rPr>
+          <w:rFonts w:ascii="Courier New" w:hAnsi="Courier New" w:cs="Courier New"/>
+          <w:sz w:val="18"/>
+          <w:szCs w:val="18"/>
+        </w:rPr>
+        <w:t xml:space="preserve"> // set low the fifth bit</w:t>
+      </w:r>
+      <w:r>
+        <w:rPr>
+          <w:rFonts w:ascii="Courier New" w:hAnsi="Courier New" w:cs="Courier New"/>
+          <w:sz w:val="18"/>
+          <w:szCs w:val="18"/>
+        </w:rPr>
+        <w:t>, other bits will not be affected</w:t>
       </w:r>
     </w:p>
     <w:p>
@@ -405,7 +676,6 @@
         <w:rPr>
           <w:noProof/>
         </w:rPr>
-        <w:lastRenderedPageBreak/>
         <w:drawing>
           <wp:inline distT="0" distB="0" distL="0" distR="0" wp14:anchorId="35A4CDE3" wp14:editId="16343867">
             <wp:extent cx="5943600" cy="1852295"/>
@@ -451,27 +721,14 @@
       <w:r>
         <w:t xml:space="preserve">Figure </w:t>
       </w:r>
-      <w:r>
-        <w:fldChar w:fldCharType="begin"/>
-      </w:r>
-      <w:r>
-        <w:instrText xml:space="preserve"> SEQ Figure \* ARABIC </w:instrText>
-      </w:r>
-      <w:r>
-        <w:fldChar w:fldCharType="separate"/>
-      </w:r>
-      <w:r>
-        <w:rPr>
-          <w:noProof/>
-        </w:rPr>
-        <w:t>1</w:t>
-      </w:r>
-      <w:r>
-        <w:rPr>
-          <w:noProof/>
-        </w:rPr>
-        <w:fldChar w:fldCharType="end"/>
-      </w:r>
+      <w:fldSimple w:instr=" SEQ Figure \* ARABIC ">
+        <w:r>
+          <w:rPr>
+            <w:noProof/>
+          </w:rPr>
+          <w:t>1</w:t>
+        </w:r>
+      </w:fldSimple>
       <w:r>
         <w:t xml:space="preserve"> Atmega328p I/O pin configuring </w:t>
       </w:r>
@@ -481,7 +738,6 @@
         <w:keepNext/>
         <w:jc w:val="center"/>
       </w:pPr>
-      <w:bookmarkStart w:id="0" w:name="_GoBack"/>
       <w:r>
         <w:rPr>
           <w:noProof/>
@@ -522,7 +778,6 @@
           </wp:inline>
         </w:drawing>
       </w:r>
-      <w:bookmarkEnd w:id="0"/>
     </w:p>
     <w:p>
       <w:pPr>
@@ -532,35 +787,111 @@
       <w:r>
         <w:t xml:space="preserve">Figure </w:t>
       </w:r>
-      <w:r>
-        <w:fldChar w:fldCharType="begin"/>
-      </w:r>
-      <w:r>
-        <w:instrText xml:space="preserve"> SEQ Figure \* ARABIC </w:instrText>
-      </w:r>
-      <w:r>
-        <w:fldChar w:fldCharType="separate"/>
-      </w:r>
-      <w:r>
-        <w:rPr>
-          <w:noProof/>
-        </w:rPr>
-        <w:t>2</w:t>
-      </w:r>
-      <w:r>
-        <w:rPr>
-          <w:noProof/>
-        </w:rPr>
-        <w:fldChar w:fldCharType="end"/>
-      </w:r>
+      <w:fldSimple w:instr=" SEQ Figure \* ARABIC ">
+        <w:r>
+          <w:rPr>
+            <w:noProof/>
+          </w:rPr>
+          <w:t>2</w:t>
+        </w:r>
+      </w:fldSimple>
       <w:r>
         <w:t xml:space="preserve"> Atmega328p port pin </w:t>
       </w:r>
-      <w:proofErr w:type="spellStart"/>
-      <w:r>
-        <w:t>configration</w:t>
-      </w:r>
-      <w:proofErr w:type="spellEnd"/>
+      <w:r>
+        <w:t>configuration</w:t>
+      </w:r>
+    </w:p>
+    <w:p>
+      <w:r>
+        <w:t>Use loop to act as a delay. The delay value should be enough to see the LED blink. This Arduino have a 16MHz oscillator. Then F_CPU is 16MHz. every one instruction will take 1/16M sec to execute.</w:t>
+      </w:r>
+    </w:p>
+    <w:p>
+      <w:pPr>
+        <w:rPr>
+          <w:rFonts w:ascii="Courier New" w:hAnsi="Courier New" w:cs="Courier New"/>
+          <w:sz w:val="18"/>
+          <w:szCs w:val="18"/>
+        </w:rPr>
+      </w:pPr>
+      <w:r>
+        <w:rPr>
+          <w:rFonts w:ascii="Courier New" w:hAnsi="Courier New" w:cs="Courier New"/>
+          <w:sz w:val="18"/>
+          <w:szCs w:val="18"/>
+        </w:rPr>
+        <w:t>For(int i=0;i&lt;delay_value;i++);</w:t>
+      </w:r>
+    </w:p>
+    <w:p>
+      <w:pPr>
+        <w:rPr>
+          <w:rFonts w:ascii="Courier New" w:hAnsi="Courier New" w:cs="Courier New"/>
+          <w:sz w:val="18"/>
+          <w:szCs w:val="18"/>
+        </w:rPr>
+      </w:pPr>
+      <w:r>
+        <w:rPr>
+          <w:rFonts w:ascii="Courier New" w:hAnsi="Courier New" w:cs="Courier New"/>
+          <w:sz w:val="18"/>
+          <w:szCs w:val="18"/>
+        </w:rPr>
+        <w:t xml:space="preserve">Or </w:t>
+      </w:r>
+    </w:p>
+    <w:p>
+      <w:pPr>
+        <w:rPr>
+          <w:rFonts w:ascii="Courier New" w:hAnsi="Courier New" w:cs="Courier New"/>
+          <w:sz w:val="18"/>
+          <w:szCs w:val="18"/>
+        </w:rPr>
+      </w:pPr>
+      <w:r>
+        <w:rPr>
+          <w:rFonts w:ascii="Courier New" w:hAnsi="Courier New" w:cs="Courier New"/>
+          <w:sz w:val="18"/>
+          <w:szCs w:val="18"/>
+        </w:rPr>
+        <w:t>while(i&lt;delay_value){</w:t>
+      </w:r>
+    </w:p>
+    <w:p>
+      <w:pPr>
+        <w:rPr>
+          <w:rFonts w:ascii="Courier New" w:hAnsi="Courier New" w:cs="Courier New"/>
+          <w:sz w:val="18"/>
+          <w:szCs w:val="18"/>
+        </w:rPr>
+      </w:pPr>
+      <w:r>
+        <w:rPr>
+          <w:rFonts w:ascii="Courier New" w:hAnsi="Courier New" w:cs="Courier New"/>
+          <w:sz w:val="18"/>
+          <w:szCs w:val="18"/>
+        </w:rPr>
+        <w:tab/>
+        <w:t>i++;</w:t>
+      </w:r>
+    </w:p>
+    <w:p>
+      <w:pPr>
+        <w:rPr>
+          <w:rFonts w:ascii="Courier New" w:hAnsi="Courier New" w:cs="Courier New"/>
+          <w:sz w:val="18"/>
+          <w:szCs w:val="18"/>
+        </w:rPr>
+      </w:pPr>
+      <w:r>
+        <w:rPr>
+          <w:rFonts w:ascii="Courier New" w:hAnsi="Courier New" w:cs="Courier New"/>
+          <w:sz w:val="18"/>
+          <w:szCs w:val="18"/>
+        </w:rPr>
+        <w:t>}</w:t>
+      </w:r>
     </w:p>
     <w:p>
       <w:pPr>
@@ -585,102 +916,93 @@
         <w:rPr>
           <w:rFonts w:ascii="Courier New" w:hAnsi="Courier New" w:cs="Courier New"/>
         </w:rPr>
-        <w:t>#include &lt;</w:t>
-      </w:r>
-      <w:proofErr w:type="spellStart"/>
-      <w:r>
-        <w:rPr>
-          <w:rFonts w:ascii="Courier New" w:hAnsi="Courier New" w:cs="Courier New"/>
+        <w:t>#include &lt;delay.h&gt;</w:t>
+      </w:r>
+    </w:p>
+    <w:p>
+      <w:pPr>
+        <w:rPr>
+          <w:rFonts w:ascii="Courier New" w:hAnsi="Courier New" w:cs="Courier New"/>
+        </w:rPr>
+      </w:pPr>
+      <w:r>
+        <w:rPr>
+          <w:rFonts w:ascii="Courier New" w:hAnsi="Courier New" w:cs="Courier New"/>
+        </w:rPr>
+        <w:t>_delay_ms();</w:t>
+      </w:r>
+    </w:p>
+    <w:p>
+      <w:r>
+        <w:t xml:space="preserve">These </w:t>
+      </w:r>
+      <w:r>
+        <w:t>libraries are precompiled so you can’t find their source code (delay.c). You can only find object codes</w:t>
+      </w:r>
+      <w:r>
+        <w:t xml:space="preserve"> (</w:t>
+      </w:r>
+      <w:r>
+        <w:rPr>
+          <w:b/>
+          <w:bCs/>
+        </w:rPr>
+        <w:t xml:space="preserve">delay.o </w:t>
+      </w:r>
+      <w:r>
+        <w:t>or</w:t>
+      </w:r>
+      <w:r>
+        <w:rPr>
+          <w:b/>
+          <w:bCs/>
+        </w:rPr>
+        <w:t xml:space="preserve"> delay.a</w:t>
+      </w:r>
+      <w:r>
+        <w:t>)</w:t>
+      </w:r>
+      <w:r>
+        <w:t>.</w:t>
+      </w:r>
+    </w:p>
+    <w:p>
+      <w:r>
+        <w:lastRenderedPageBreak/>
+        <w:t>You should search for (delay.h) explore it and find other functions.</w:t>
+      </w:r>
+      <w:r>
+        <w:t xml:space="preserve"> It is on </w:t>
+      </w:r>
+      <w:r>
+        <w:rPr>
+          <w:b/>
+          <w:bCs/>
+        </w:rPr>
+        <w:t>avr-gcc</w:t>
+      </w:r>
+      <w:r>
+        <w:t xml:space="preserve"> folder in the MinGW folder in </w:t>
+      </w:r>
+      <w:r>
+        <w:rPr>
+          <w:b/>
+          <w:bCs/>
+        </w:rPr>
+        <w:t>C:\MinGW\avr8-gnu-toolchain</w:t>
+      </w:r>
+      <w:r>
+        <w:t xml:space="preserve">. If you didn’t find them, open </w:t>
+      </w:r>
+      <w:r>
+        <w:rPr>
+          <w:b/>
+          <w:bCs/>
         </w:rPr>
         <w:t>delay.h</w:t>
       </w:r>
-      <w:proofErr w:type="spellEnd"/>
-      <w:r>
-        <w:rPr>
-          <w:rFonts w:ascii="Courier New" w:hAnsi="Courier New" w:cs="Courier New"/>
-        </w:rPr>
-        <w:t>&gt;</w:t>
-      </w:r>
-    </w:p>
-    <w:p>
-      <w:pPr>
-        <w:rPr>
-          <w:rFonts w:ascii="Courier New" w:hAnsi="Courier New" w:cs="Courier New"/>
-        </w:rPr>
-      </w:pPr>
-      <w:r>
-        <w:rPr>
-          <w:rFonts w:ascii="Courier New" w:hAnsi="Courier New" w:cs="Courier New"/>
-        </w:rPr>
-        <w:t>_</w:t>
-      </w:r>
-      <w:proofErr w:type="spellStart"/>
-      <w:r>
-        <w:rPr>
-          <w:rFonts w:ascii="Courier New" w:hAnsi="Courier New" w:cs="Courier New"/>
-        </w:rPr>
-        <w:t>delay_</w:t>
-      </w:r>
-      <w:proofErr w:type="gramStart"/>
-      <w:r>
-        <w:rPr>
-          <w:rFonts w:ascii="Courier New" w:hAnsi="Courier New" w:cs="Courier New"/>
-        </w:rPr>
-        <w:t>ms</w:t>
-      </w:r>
-      <w:proofErr w:type="spellEnd"/>
-      <w:r>
-        <w:rPr>
-          <w:rFonts w:ascii="Courier New" w:hAnsi="Courier New" w:cs="Courier New"/>
-        </w:rPr>
-        <w:t>(</w:t>
-      </w:r>
-      <w:proofErr w:type="gramEnd"/>
-      <w:r>
-        <w:rPr>
-          <w:rFonts w:ascii="Courier New" w:hAnsi="Courier New" w:cs="Courier New"/>
-        </w:rPr>
-        <w:t>);</w:t>
-      </w:r>
-    </w:p>
-    <w:p>
-      <w:r>
-        <w:t xml:space="preserve">These </w:t>
-      </w:r>
-      <w:r>
-        <w:t>libraries are precompiled so you can’t find their source code (</w:t>
-      </w:r>
-      <w:proofErr w:type="spellStart"/>
-      <w:r>
-        <w:t>delay.c</w:t>
-      </w:r>
-      <w:proofErr w:type="spellEnd"/>
-      <w:r>
-        <w:t>). You can only find object codes.</w:t>
-      </w:r>
-    </w:p>
-    <w:p>
-      <w:r>
-        <w:t>You should search for (</w:t>
-      </w:r>
-      <w:proofErr w:type="spellStart"/>
-      <w:r>
-        <w:t>delay.h</w:t>
-      </w:r>
-      <w:proofErr w:type="spellEnd"/>
-      <w:r>
-        <w:t>) explore it and find other functions.</w:t>
-      </w:r>
-      <w:r>
-        <w:t xml:space="preserve"> It is on </w:t>
-      </w:r>
-      <w:proofErr w:type="spellStart"/>
-      <w:r>
-        <w:t>avr-gcc</w:t>
-      </w:r>
-      <w:proofErr w:type="spellEnd"/>
-      <w:r>
-        <w:t xml:space="preserve"> folder in the MinGW folder in C:/</w:t>
+      <w:r>
+        <w:t xml:space="preserve"> and study it. You will find it as a inline static functions. What are they?</w:t>
       </w:r>
     </w:p>
     <w:p/>
@@ -704,10 +1026,10 @@
     </w:p>
     <w:p>
       <w:pPr>
-        <w:pStyle w:val="ListParagraph"/>
+        <w:pStyle w:val="Heading2"/>
         <w:numPr>
           <w:ilvl w:val="0"/>
-          <w:numId w:val="4"/>
+          <w:numId w:val="5"/>
         </w:numPr>
       </w:pPr>
       <w:r>
@@ -715,11 +1037,227 @@
       </w:r>
     </w:p>
     <w:p>
-      <w:pPr>
-        <w:pStyle w:val="ListParagraph"/>
+      <w:r>
+        <w:t xml:space="preserve">make some preprocessor macros to help you in coding. </w:t>
+      </w:r>
+    </w:p>
+    <w:p>
+      <w:r>
+        <w:t xml:space="preserve">Define macro for each bit: </w:t>
+      </w:r>
+    </w:p>
+    <w:p>
+      <w:pPr>
+        <w:rPr>
+          <w:rFonts w:ascii="Courier New" w:hAnsi="Courier New" w:cs="Courier New"/>
+        </w:rPr>
+      </w:pPr>
+      <w:r>
+        <w:rPr>
+          <w:rFonts w:ascii="Courier New" w:hAnsi="Courier New" w:cs="Courier New"/>
+        </w:rPr>
+        <w:t>#define BIT0     0b00000001</w:t>
+      </w:r>
+    </w:p>
+    <w:p>
+      <w:pPr>
+        <w:rPr>
+          <w:rFonts w:ascii="Courier New" w:hAnsi="Courier New" w:cs="Courier New"/>
+        </w:rPr>
+      </w:pPr>
+      <w:r>
+        <w:rPr>
+          <w:rFonts w:ascii="Courier New" w:hAnsi="Courier New" w:cs="Courier New"/>
+        </w:rPr>
+        <w:t>#define BIT1     0b00000010</w:t>
+      </w:r>
+    </w:p>
+    <w:p>
+      <w:pPr>
+        <w:rPr>
+          <w:rFonts w:ascii="Courier New" w:hAnsi="Courier New" w:cs="Courier New"/>
+        </w:rPr>
+      </w:pPr>
+      <w:r>
+        <w:rPr>
+          <w:rFonts w:ascii="Courier New" w:hAnsi="Courier New" w:cs="Courier New"/>
+        </w:rPr>
+        <w:t>#define BIT2     0b00000100</w:t>
+      </w:r>
+      <w:r>
+        <w:rPr>
+          <w:rFonts w:ascii="Courier New" w:hAnsi="Courier New" w:cs="Courier New"/>
+        </w:rPr>
+        <w:t xml:space="preserve"> </w:t>
+      </w:r>
+    </w:p>
+    <w:p>
+      <w:r>
+        <w:t>…etc.</w:t>
+      </w:r>
+    </w:p>
+    <w:p>
+      <w:r>
+        <w:t>Define the LED pin no.</w:t>
+      </w:r>
+    </w:p>
+    <w:p>
+      <w:pPr>
+        <w:rPr>
+          <w:rFonts w:ascii="Courier New" w:hAnsi="Courier New" w:cs="Courier New"/>
+        </w:rPr>
+      </w:pPr>
+      <w:r>
+        <w:rPr>
+          <w:rFonts w:ascii="Courier New" w:hAnsi="Courier New" w:cs="Courier New"/>
+        </w:rPr>
+        <w:t>#define RED_LED  PINB5</w:t>
+      </w:r>
+    </w:p>
+    <w:p/>
+    <w:p>
+      <w:r>
+        <w:t>Define a macro function to set the LED on and off.</w:t>
+      </w:r>
+    </w:p>
+    <w:p>
+      <w:pPr>
+        <w:rPr>
+          <w:rFonts w:ascii="Courier New" w:hAnsi="Courier New" w:cs="Courier New"/>
+        </w:rPr>
+      </w:pPr>
+      <w:r>
+        <w:rPr>
+          <w:rFonts w:ascii="Courier New" w:hAnsi="Courier New" w:cs="Courier New"/>
+        </w:rPr>
+        <w:t>#define RED_LED_O</w:t>
+      </w:r>
+      <w:r>
+        <w:rPr>
+          <w:rFonts w:ascii="Courier New" w:hAnsi="Courier New" w:cs="Courier New"/>
+        </w:rPr>
+        <w:t>N</w:t>
+      </w:r>
+      <w:r>
+        <w:rPr>
+          <w:rFonts w:ascii="Courier New" w:hAnsi="Courier New" w:cs="Courier New"/>
+        </w:rPr>
+        <w:t>()   PORTB ^= BIT5</w:t>
+      </w:r>
+    </w:p>
+    <w:p>
+      <w:pPr>
+        <w:rPr>
+          <w:rFonts w:ascii="Courier New" w:hAnsi="Courier New" w:cs="Courier New"/>
+        </w:rPr>
+      </w:pPr>
+      <w:r>
+        <w:rPr>
+          <w:rFonts w:ascii="Courier New" w:hAnsi="Courier New" w:cs="Courier New"/>
+        </w:rPr>
+        <w:t>#define RED_LED_OFF()</w:t>
+      </w:r>
+      <w:r>
+        <w:rPr>
+          <w:rFonts w:ascii="Courier New" w:hAnsi="Courier New" w:cs="Courier New"/>
+        </w:rPr>
+        <w:t xml:space="preserve">  </w:t>
+      </w:r>
+      <w:r>
+        <w:rPr>
+          <w:rFonts w:ascii="Courier New" w:hAnsi="Courier New" w:cs="Courier New"/>
+        </w:rPr>
+        <w:t>PORTB &amp;=~BIT5</w:t>
+      </w:r>
+    </w:p>
+    <w:p>
+      <w:r>
+        <w:t>Or more general macor:</w:t>
+      </w:r>
+    </w:p>
+    <w:p>
+      <w:pPr>
+        <w:rPr>
+          <w:rFonts w:ascii="Courier New" w:hAnsi="Courier New" w:cs="Courier New"/>
+        </w:rPr>
+      </w:pPr>
+      <w:r>
+        <w:rPr>
+          <w:rFonts w:ascii="Courier New" w:hAnsi="Courier New" w:cs="Courier New"/>
+        </w:rPr>
+        <w:t>#define LED_ON(</w:t>
+      </w:r>
+      <w:r>
+        <w:rPr>
+          <w:rFonts w:ascii="Courier New" w:hAnsi="Courier New" w:cs="Courier New"/>
+        </w:rPr>
+        <w:t>x</w:t>
+      </w:r>
+      <w:r>
+        <w:rPr>
+          <w:rFonts w:ascii="Courier New" w:hAnsi="Courier New" w:cs="Courier New"/>
+        </w:rPr>
+        <w:t>)   PORTB ^</w:t>
+      </w:r>
+      <w:r>
+        <w:rPr>
+          <w:rFonts w:ascii="Courier New" w:hAnsi="Courier New" w:cs="Courier New"/>
+        </w:rPr>
+        <w:t>= 1&lt;&lt;x</w:t>
+      </w:r>
+    </w:p>
+    <w:p>
+      <w:pPr>
+        <w:rPr>
+          <w:rFonts w:ascii="Courier New" w:hAnsi="Courier New" w:cs="Courier New"/>
+        </w:rPr>
+      </w:pPr>
+      <w:r>
+        <w:rPr>
+          <w:rFonts w:ascii="Courier New" w:hAnsi="Courier New" w:cs="Courier New"/>
+        </w:rPr>
+        <w:t>#define LED_OFF(</w:t>
+      </w:r>
+      <w:r>
+        <w:rPr>
+          <w:rFonts w:ascii="Courier New" w:hAnsi="Courier New" w:cs="Courier New"/>
+        </w:rPr>
+        <w:t>x</w:t>
+      </w:r>
+      <w:r>
+        <w:rPr>
+          <w:rFonts w:ascii="Courier New" w:hAnsi="Courier New" w:cs="Courier New"/>
+        </w:rPr>
+        <w:t>)  PORTB &amp;=~</w:t>
+      </w:r>
+      <w:r>
+        <w:rPr>
+          <w:rFonts w:ascii="Courier New" w:hAnsi="Courier New" w:cs="Courier New"/>
+        </w:rPr>
+        <w:t>(</w:t>
+      </w:r>
+      <w:r>
+        <w:rPr>
+          <w:rFonts w:ascii="Courier New" w:hAnsi="Courier New" w:cs="Courier New"/>
+        </w:rPr>
+        <w:t>1&lt;&lt;x</w:t>
+      </w:r>
+      <w:r>
+        <w:rPr>
+          <w:rFonts w:ascii="Courier New" w:hAnsi="Courier New" w:cs="Courier New"/>
+        </w:rPr>
+        <w:t>)</w:t>
+      </w:r>
+      <w:bookmarkStart w:id="0" w:name="_GoBack"/>
+      <w:bookmarkEnd w:id="0"/>
+    </w:p>
+    <w:p/>
+    <w:p>
+      <w:pPr>
+        <w:pStyle w:val="Heading2"/>
         <w:numPr>
           <w:ilvl w:val="0"/>
-          <w:numId w:val="4"/>
+          <w:numId w:val="5"/>
         </w:numPr>
       </w:pPr>
       <w:r>
@@ -1030,6 +1568,95 @@
     </w:lvl>
   </w:abstractNum>
   <w:abstractNum w:abstractNumId="3" w15:restartNumberingAfterBreak="0">
+    <w:nsid w:val="78B80AA9"/>
+    <w:multiLevelType w:val="hybridMultilevel"/>
+    <w:tmpl w:val="2AA0B1AA"/>
+    <w:lvl w:ilvl="0" w:tplc="0409000F">
+      <w:start w:val="1"/>
+      <w:numFmt w:val="decimal"/>
+      <w:lvlText w:val="%1."/>
+      <w:lvlJc w:val="left"/>
+      <w:pPr>
+        <w:ind w:left="720" w:hanging="360"/>
+      </w:pPr>
+      <w:rPr>
+        <w:rFonts w:hint="default"/>
+      </w:rPr>
+    </w:lvl>
+    <w:lvl w:ilvl="1" w:tplc="04090019" w:tentative="1">
+      <w:start w:val="1"/>
+      <w:numFmt w:val="lowerLetter"/>
+      <w:lvlText w:val="%2."/>
+      <w:lvlJc w:val="left"/>
+      <w:pPr>
+        <w:ind w:left="1440" w:hanging="360"/>
+      </w:pPr>
+    </w:lvl>
+    <w:lvl w:ilvl="2" w:tplc="0409001B" w:tentative="1">
+      <w:start w:val="1"/>
+      <w:numFmt w:val="lowerRoman"/>
+      <w:lvlText w:val="%3."/>
+      <w:lvlJc w:val="right"/>
+      <w:pPr>
+        <w:ind w:left="2160" w:hanging="180"/>
+      </w:pPr>
+    </w:lvl>
+    <w:lvl w:ilvl="3" w:tplc="0409000F" w:tentative="1">
+      <w:start w:val="1"/>
+      <w:numFmt w:val="decimal"/>
+      <w:lvlText w:val="%4."/>
+      <w:lvlJc w:val="left"/>
+      <w:pPr>
+        <w:ind w:left="2880" w:hanging="360"/>
+      </w:pPr>
+    </w:lvl>
+    <w:lvl w:ilvl="4" w:tplc="04090019" w:tentative="1">
+      <w:start w:val="1"/>
+      <w:numFmt w:val="lowerLetter"/>
+      <w:lvlText w:val="%5."/>
+      <w:lvlJc w:val="left"/>
+      <w:pPr>
+        <w:ind w:left="3600" w:hanging="360"/>
+      </w:pPr>
+    </w:lvl>
+    <w:lvl w:ilvl="5" w:tplc="0409001B" w:tentative="1">
+      <w:start w:val="1"/>
+      <w:numFmt w:val="lowerRoman"/>
+      <w:lvlText w:val="%6."/>
+      <w:lvlJc w:val="right"/>
+      <w:pPr>
+        <w:ind w:left="4320" w:hanging="180"/>
+      </w:pPr>
+    </w:lvl>
+    <w:lvl w:ilvl="6" w:tplc="0409000F" w:tentative="1">
+      <w:start w:val="1"/>
+      <w:numFmt w:val="decimal"/>
+      <w:lvlText w:val="%7."/>
+      <w:lvlJc w:val="left"/>
+      <w:pPr>
+        <w:ind w:left="5040" w:hanging="360"/>
+      </w:pPr>
+    </w:lvl>
+    <w:lvl w:ilvl="7" w:tplc="04090019" w:tentative="1">
+      <w:start w:val="1"/>
+      <w:numFmt w:val="lowerLetter"/>
+      <w:lvlText w:val="%8."/>
+      <w:lvlJc w:val="left"/>
+      <w:pPr>
+        <w:ind w:left="5760" w:hanging="360"/>
+      </w:pPr>
+    </w:lvl>
+    <w:lvl w:ilvl="8" w:tplc="0409001B" w:tentative="1">
+      <w:start w:val="1"/>
+      <w:numFmt w:val="lowerRoman"/>
+      <w:lvlText w:val="%9."/>
+      <w:lvlJc w:val="right"/>
+      <w:pPr>
+        <w:ind w:left="6480" w:hanging="180"/>
+      </w:pPr>
+    </w:lvl>
+  </w:abstractNum>
+  <w:abstractNum w:abstractNumId="4" w15:restartNumberingAfterBreak="0">
     <w:nsid w:val="7AAE4634"/>
     <w:multiLevelType w:val="hybridMultilevel"/>
     <w:tmpl w:val="2F1A6AE6"/>
@@ -1128,6 +1755,9 @@
     <w:abstractNumId w:val="1"/>
   </w:num>
   <w:num w:numId="4">
+    <w:abstractNumId w:val="4"/>
+  </w:num>
+  <w:num w:numId="5">
     <w:abstractNumId w:val="3"/>
   </w:num>
 </w:numbering>

</xml_diff>